<commit_message>
Added coding assignment files and jeff's app.js from class
</commit_message>
<xml_diff>
--- a/week-5/hw/JS-Week5_Coding-Assignment.docx
+++ b/week-5/hw/JS-Week5_Coding-Assignment.docx
@@ -1,6 +1,6 @@
 
 <file path=word/document.xml><?xml version="1.0" encoding="utf-8"?>
-<w:document xmlns:wpc="http://schemas.microsoft.com/office/word/2010/wordprocessingCanvas" xmlns:cx="http://schemas.microsoft.com/office/drawing/2014/chartex" xmlns:cx1="http://schemas.microsoft.com/office/drawing/2015/9/8/chartex" xmlns:cx2="http://schemas.microsoft.com/office/drawing/2015/10/21/chartex" xmlns:cx3="http://schemas.microsoft.com/office/drawing/2016/5/9/chartex" xmlns:cx4="http://schemas.microsoft.com/office/drawing/2016/5/10/chartex" xmlns:cx5="http://schemas.microsoft.com/office/drawing/2016/5/11/chartex" xmlns:cx6="http://schemas.microsoft.com/office/drawing/2016/5/12/chartex" xmlns:cx7="http://schemas.microsoft.com/office/drawing/2016/5/13/chartex" xmlns:cx8="http://schemas.microsoft.com/office/drawing/2016/5/14/chartex" xmlns:mc="http://schemas.openxmlformats.org/markup-compatibility/2006" xmlns:aink="http://schemas.microsoft.com/office/drawing/2016/ink" xmlns:am3d="http://schemas.microsoft.com/office/drawing/2017/model3d" xmlns:o="urn:schemas-microsoft-com:office:office" xmlns:r="http://schemas.openxmlformats.org/officeDocument/2006/relationships" xmlns:m="http://schemas.openxmlformats.org/officeDocument/2006/math" xmlns:v="urn:schemas-microsoft-com:vml" xmlns:wp14="http://schemas.microsoft.com/office/word/2010/wordprocessingDrawing" xmlns:wp="http://schemas.openxmlformats.org/drawingml/2006/wordprocessingDrawing" xmlns:w10="urn:schemas-microsoft-com:office:word" xmlns:w="http://schemas.openxmlformats.org/wordprocessingml/2006/main" xmlns:w14="http://schemas.microsoft.com/office/word/2010/wordml" xmlns:w15="http://schemas.microsoft.com/office/word/2012/wordml" xmlns:w16cex="http://schemas.microsoft.com/office/word/2018/wordml/cex" xmlns:w16cid="http://schemas.microsoft.com/office/word/2016/wordml/cid" xmlns:w16="http://schemas.microsoft.com/office/word/2018/wordml" xmlns:w16se="http://schemas.microsoft.com/office/word/2015/wordml/symex" xmlns:wpg="http://schemas.microsoft.com/office/word/2010/wordprocessingGroup" xmlns:wpi="http://schemas.microsoft.com/office/word/2010/wordprocessingInk" xmlns:wne="http://schemas.microsoft.com/office/word/2006/wordml" xmlns:wps="http://schemas.microsoft.com/office/word/2010/wordprocessingShape" mc:Ignorable="w14 w15 w16se w16cid w16 w16cex wp14">
+<w:document xmlns:wpc="http://schemas.microsoft.com/office/word/2010/wordprocessingCanvas" xmlns:cx="http://schemas.microsoft.com/office/drawing/2014/chartex" xmlns:cx1="http://schemas.microsoft.com/office/drawing/2015/9/8/chartex" xmlns:cx2="http://schemas.microsoft.com/office/drawing/2015/10/21/chartex" xmlns:cx3="http://schemas.microsoft.com/office/drawing/2016/5/9/chartex" xmlns:cx4="http://schemas.microsoft.com/office/drawing/2016/5/10/chartex" xmlns:cx5="http://schemas.microsoft.com/office/drawing/2016/5/11/chartex" xmlns:cx6="http://schemas.microsoft.com/office/drawing/2016/5/12/chartex" xmlns:cx7="http://schemas.microsoft.com/office/drawing/2016/5/13/chartex" xmlns:cx8="http://schemas.microsoft.com/office/drawing/2016/5/14/chartex" xmlns:mc="http://schemas.openxmlformats.org/markup-compatibility/2006" xmlns:aink="http://schemas.microsoft.com/office/drawing/2016/ink" xmlns:am3d="http://schemas.microsoft.com/office/drawing/2017/model3d" xmlns:o="urn:schemas-microsoft-com:office:office" xmlns:r="http://schemas.openxmlformats.org/officeDocument/2006/relationships" xmlns:m="http://schemas.openxmlformats.org/officeDocument/2006/math" xmlns:v="urn:schemas-microsoft-com:vml" xmlns:wp14="http://schemas.microsoft.com/office/word/2010/wordprocessingDrawing" xmlns:wp="http://schemas.openxmlformats.org/drawingml/2006/wordprocessingDrawing" xmlns:w10="urn:schemas-microsoft-com:office:word" xmlns:w="http://schemas.openxmlformats.org/wordprocessingml/2006/main" xmlns:w14="http://schemas.microsoft.com/office/word/2010/wordml" xmlns:w15="http://schemas.microsoft.com/office/word/2012/wordml" xmlns:w16cex="http://schemas.microsoft.com/office/word/2018/wordml/cex" xmlns:w16cid="http://schemas.microsoft.com/office/word/2016/wordml/cid" xmlns:w16="http://schemas.microsoft.com/office/word/2018/wordml" xmlns:w16sdtdh="http://schemas.microsoft.com/office/word/2020/wordml/sdtdatahash" xmlns:w16se="http://schemas.microsoft.com/office/word/2015/wordml/symex" xmlns:wpg="http://schemas.microsoft.com/office/word/2010/wordprocessingGroup" xmlns:wpi="http://schemas.microsoft.com/office/word/2010/wordprocessingInk" xmlns:wne="http://schemas.microsoft.com/office/word/2006/wordml" xmlns:wps="http://schemas.microsoft.com/office/word/2010/wordprocessingShape" mc:Ignorable="w14 w15 w16se w16cid w16 w16cex w16sdtdh wp14">
   <w:body>
     <w:p>
       <w:pPr>
@@ -354,21 +354,7 @@
         <w:rPr>
           <w:szCs w:val="24"/>
         </w:rPr>
-        <w:t xml:space="preserve">What you create is up to you </w:t>
-      </w:r>
-      <w:proofErr w:type="gramStart"/>
-      <w:r>
-        <w:rPr>
-          <w:szCs w:val="24"/>
-        </w:rPr>
-        <w:t>as long as</w:t>
-      </w:r>
-      <w:proofErr w:type="gramEnd"/>
-      <w:r>
-        <w:rPr>
-          <w:szCs w:val="24"/>
-        </w:rPr>
-        <w:t xml:space="preserve"> it meets the following requirements.</w:t>
+        <w:t>What you create is up to you as long as it meets the following requirements.</w:t>
       </w:r>
     </w:p>
     <w:p>
@@ -504,12 +490,17 @@
           <w:b/>
           <w:szCs w:val="24"/>
         </w:rPr>
+        <w:lastRenderedPageBreak/>
         <w:t>URL to GitHub Repository:</w:t>
       </w:r>
     </w:p>
     <w:sectPr>
-      <w:headerReference w:type="default" r:id="rId7"/>
-      <w:footerReference w:type="default" r:id="rId8"/>
+      <w:headerReference w:type="even" r:id="rId7"/>
+      <w:headerReference w:type="default" r:id="rId8"/>
+      <w:footerReference w:type="even" r:id="rId9"/>
+      <w:footerReference w:type="default" r:id="rId10"/>
+      <w:headerReference w:type="first" r:id="rId11"/>
+      <w:footerReference w:type="first" r:id="rId12"/>
       <w:pgSz w:w="12240" w:h="15840"/>
       <w:pgMar w:top="1440" w:right="1440" w:bottom="1440" w:left="1440" w:header="720" w:footer="720" w:gutter="0"/>
       <w:cols w:space="720"/>
@@ -520,7 +511,7 @@
 </file>
 
 <file path=word/endnotes.xml><?xml version="1.0" encoding="utf-8"?>
-<w:endnotes xmlns:wpc="http://schemas.microsoft.com/office/word/2010/wordprocessingCanvas" xmlns:cx="http://schemas.microsoft.com/office/drawing/2014/chartex" xmlns:cx1="http://schemas.microsoft.com/office/drawing/2015/9/8/chartex" xmlns:cx2="http://schemas.microsoft.com/office/drawing/2015/10/21/chartex" xmlns:cx3="http://schemas.microsoft.com/office/drawing/2016/5/9/chartex" xmlns:cx4="http://schemas.microsoft.com/office/drawing/2016/5/10/chartex" xmlns:cx5="http://schemas.microsoft.com/office/drawing/2016/5/11/chartex" xmlns:cx6="http://schemas.microsoft.com/office/drawing/2016/5/12/chartex" xmlns:cx7="http://schemas.microsoft.com/office/drawing/2016/5/13/chartex" xmlns:cx8="http://schemas.microsoft.com/office/drawing/2016/5/14/chartex" xmlns:mc="http://schemas.openxmlformats.org/markup-compatibility/2006" xmlns:aink="http://schemas.microsoft.com/office/drawing/2016/ink" xmlns:am3d="http://schemas.microsoft.com/office/drawing/2017/model3d" xmlns:o="urn:schemas-microsoft-com:office:office" xmlns:r="http://schemas.openxmlformats.org/officeDocument/2006/relationships" xmlns:m="http://schemas.openxmlformats.org/officeDocument/2006/math" xmlns:v="urn:schemas-microsoft-com:vml" xmlns:wp14="http://schemas.microsoft.com/office/word/2010/wordprocessingDrawing" xmlns:wp="http://schemas.openxmlformats.org/drawingml/2006/wordprocessingDrawing" xmlns:w10="urn:schemas-microsoft-com:office:word" xmlns:w="http://schemas.openxmlformats.org/wordprocessingml/2006/main" xmlns:w14="http://schemas.microsoft.com/office/word/2010/wordml" xmlns:w15="http://schemas.microsoft.com/office/word/2012/wordml" xmlns:w16cex="http://schemas.microsoft.com/office/word/2018/wordml/cex" xmlns:w16cid="http://schemas.microsoft.com/office/word/2016/wordml/cid" xmlns:w16="http://schemas.microsoft.com/office/word/2018/wordml" xmlns:w16se="http://schemas.microsoft.com/office/word/2015/wordml/symex" xmlns:wpg="http://schemas.microsoft.com/office/word/2010/wordprocessingGroup" xmlns:wpi="http://schemas.microsoft.com/office/word/2010/wordprocessingInk" xmlns:wne="http://schemas.microsoft.com/office/word/2006/wordml" xmlns:wps="http://schemas.microsoft.com/office/word/2010/wordprocessingShape" mc:Ignorable="w14 w15 w16se w16cid w16 w16cex wp14">
+<w:endnotes xmlns:wpc="http://schemas.microsoft.com/office/word/2010/wordprocessingCanvas" xmlns:cx="http://schemas.microsoft.com/office/drawing/2014/chartex" xmlns:cx1="http://schemas.microsoft.com/office/drawing/2015/9/8/chartex" xmlns:cx2="http://schemas.microsoft.com/office/drawing/2015/10/21/chartex" xmlns:cx3="http://schemas.microsoft.com/office/drawing/2016/5/9/chartex" xmlns:cx4="http://schemas.microsoft.com/office/drawing/2016/5/10/chartex" xmlns:cx5="http://schemas.microsoft.com/office/drawing/2016/5/11/chartex" xmlns:cx6="http://schemas.microsoft.com/office/drawing/2016/5/12/chartex" xmlns:cx7="http://schemas.microsoft.com/office/drawing/2016/5/13/chartex" xmlns:cx8="http://schemas.microsoft.com/office/drawing/2016/5/14/chartex" xmlns:mc="http://schemas.openxmlformats.org/markup-compatibility/2006" xmlns:aink="http://schemas.microsoft.com/office/drawing/2016/ink" xmlns:am3d="http://schemas.microsoft.com/office/drawing/2017/model3d" xmlns:o="urn:schemas-microsoft-com:office:office" xmlns:r="http://schemas.openxmlformats.org/officeDocument/2006/relationships" xmlns:m="http://schemas.openxmlformats.org/officeDocument/2006/math" xmlns:v="urn:schemas-microsoft-com:vml" xmlns:wp14="http://schemas.microsoft.com/office/word/2010/wordprocessingDrawing" xmlns:wp="http://schemas.openxmlformats.org/drawingml/2006/wordprocessingDrawing" xmlns:w10="urn:schemas-microsoft-com:office:word" xmlns:w="http://schemas.openxmlformats.org/wordprocessingml/2006/main" xmlns:w14="http://schemas.microsoft.com/office/word/2010/wordml" xmlns:w15="http://schemas.microsoft.com/office/word/2012/wordml" xmlns:w16cex="http://schemas.microsoft.com/office/word/2018/wordml/cex" xmlns:w16cid="http://schemas.microsoft.com/office/word/2016/wordml/cid" xmlns:w16="http://schemas.microsoft.com/office/word/2018/wordml" xmlns:w16sdtdh="http://schemas.microsoft.com/office/word/2020/wordml/sdtdatahash" xmlns:w16se="http://schemas.microsoft.com/office/word/2015/wordml/symex" xmlns:wpg="http://schemas.microsoft.com/office/word/2010/wordprocessingGroup" xmlns:wpi="http://schemas.microsoft.com/office/word/2010/wordprocessingInk" xmlns:wne="http://schemas.microsoft.com/office/word/2006/wordml" xmlns:wps="http://schemas.microsoft.com/office/word/2010/wordprocessingShape" mc:Ignorable="w14 w15 w16se w16cid w16 w16cex w16sdtdh wp14">
   <w:endnote w:type="separator" w:id="-1">
     <w:p>
       <w:pPr>
@@ -545,7 +536,27 @@
 </file>
 
 <file path=word/footer1.xml><?xml version="1.0" encoding="utf-8"?>
-<w:ftr xmlns:wpc="http://schemas.microsoft.com/office/word/2010/wordprocessingCanvas" xmlns:cx="http://schemas.microsoft.com/office/drawing/2014/chartex" xmlns:cx1="http://schemas.microsoft.com/office/drawing/2015/9/8/chartex" xmlns:cx2="http://schemas.microsoft.com/office/drawing/2015/10/21/chartex" xmlns:cx3="http://schemas.microsoft.com/office/drawing/2016/5/9/chartex" xmlns:cx4="http://schemas.microsoft.com/office/drawing/2016/5/10/chartex" xmlns:cx5="http://schemas.microsoft.com/office/drawing/2016/5/11/chartex" xmlns:cx6="http://schemas.microsoft.com/office/drawing/2016/5/12/chartex" xmlns:cx7="http://schemas.microsoft.com/office/drawing/2016/5/13/chartex" xmlns:cx8="http://schemas.microsoft.com/office/drawing/2016/5/14/chartex" xmlns:mc="http://schemas.openxmlformats.org/markup-compatibility/2006" xmlns:aink="http://schemas.microsoft.com/office/drawing/2016/ink" xmlns:am3d="http://schemas.microsoft.com/office/drawing/2017/model3d" xmlns:o="urn:schemas-microsoft-com:office:office" xmlns:r="http://schemas.openxmlformats.org/officeDocument/2006/relationships" xmlns:m="http://schemas.openxmlformats.org/officeDocument/2006/math" xmlns:v="urn:schemas-microsoft-com:vml" xmlns:wp14="http://schemas.microsoft.com/office/word/2010/wordprocessingDrawing" xmlns:wp="http://schemas.openxmlformats.org/drawingml/2006/wordprocessingDrawing" xmlns:w10="urn:schemas-microsoft-com:office:word" xmlns:w="http://schemas.openxmlformats.org/wordprocessingml/2006/main" xmlns:w14="http://schemas.microsoft.com/office/word/2010/wordml" xmlns:w15="http://schemas.microsoft.com/office/word/2012/wordml" xmlns:w16cex="http://schemas.microsoft.com/office/word/2018/wordml/cex" xmlns:w16cid="http://schemas.microsoft.com/office/word/2016/wordml/cid" xmlns:w16="http://schemas.microsoft.com/office/word/2018/wordml" xmlns:w16se="http://schemas.microsoft.com/office/word/2015/wordml/symex" xmlns:wpg="http://schemas.microsoft.com/office/word/2010/wordprocessingGroup" xmlns:wpi="http://schemas.microsoft.com/office/word/2010/wordprocessingInk" xmlns:wne="http://schemas.microsoft.com/office/word/2006/wordml" xmlns:wps="http://schemas.microsoft.com/office/word/2010/wordprocessingShape" mc:Ignorable="w14 w15 w16se w16cid w16 w16cex wp14">
+<w:ftr xmlns:wpc="http://schemas.microsoft.com/office/word/2010/wordprocessingCanvas" xmlns:cx="http://schemas.microsoft.com/office/drawing/2014/chartex" xmlns:cx1="http://schemas.microsoft.com/office/drawing/2015/9/8/chartex" xmlns:cx2="http://schemas.microsoft.com/office/drawing/2015/10/21/chartex" xmlns:cx3="http://schemas.microsoft.com/office/drawing/2016/5/9/chartex" xmlns:cx4="http://schemas.microsoft.com/office/drawing/2016/5/10/chartex" xmlns:cx5="http://schemas.microsoft.com/office/drawing/2016/5/11/chartex" xmlns:cx6="http://schemas.microsoft.com/office/drawing/2016/5/12/chartex" xmlns:cx7="http://schemas.microsoft.com/office/drawing/2016/5/13/chartex" xmlns:cx8="http://schemas.microsoft.com/office/drawing/2016/5/14/chartex" xmlns:mc="http://schemas.openxmlformats.org/markup-compatibility/2006" xmlns:aink="http://schemas.microsoft.com/office/drawing/2016/ink" xmlns:am3d="http://schemas.microsoft.com/office/drawing/2017/model3d" xmlns:o="urn:schemas-microsoft-com:office:office" xmlns:r="http://schemas.openxmlformats.org/officeDocument/2006/relationships" xmlns:m="http://schemas.openxmlformats.org/officeDocument/2006/math" xmlns:v="urn:schemas-microsoft-com:vml" xmlns:wp14="http://schemas.microsoft.com/office/word/2010/wordprocessingDrawing" xmlns:wp="http://schemas.openxmlformats.org/drawingml/2006/wordprocessingDrawing" xmlns:w10="urn:schemas-microsoft-com:office:word" xmlns:w="http://schemas.openxmlformats.org/wordprocessingml/2006/main" xmlns:w14="http://schemas.microsoft.com/office/word/2010/wordml" xmlns:w15="http://schemas.microsoft.com/office/word/2012/wordml" xmlns:w16cex="http://schemas.microsoft.com/office/word/2018/wordml/cex" xmlns:w16cid="http://schemas.microsoft.com/office/word/2016/wordml/cid" xmlns:w16="http://schemas.microsoft.com/office/word/2018/wordml" xmlns:w16sdtdh="http://schemas.microsoft.com/office/word/2020/wordml/sdtdatahash" xmlns:w16se="http://schemas.microsoft.com/office/word/2015/wordml/symex" xmlns:wpg="http://schemas.microsoft.com/office/word/2010/wordprocessingGroup" xmlns:wpi="http://schemas.microsoft.com/office/word/2010/wordprocessingInk" xmlns:wne="http://schemas.microsoft.com/office/word/2006/wordml" xmlns:wps="http://schemas.microsoft.com/office/word/2010/wordprocessingShape" mc:Ignorable="w14 w15 w16se w16cid w16 w16cex w16sdtdh wp14">
+  <w:p>
+    <w:pPr>
+      <w:pStyle w:val="Footer"/>
+    </w:pPr>
+  </w:p>
+</w:ftr>
+</file>
+
+<file path=word/footer2.xml><?xml version="1.0" encoding="utf-8"?>
+<w:ftr xmlns:wpc="http://schemas.microsoft.com/office/word/2010/wordprocessingCanvas" xmlns:cx="http://schemas.microsoft.com/office/drawing/2014/chartex" xmlns:cx1="http://schemas.microsoft.com/office/drawing/2015/9/8/chartex" xmlns:cx2="http://schemas.microsoft.com/office/drawing/2015/10/21/chartex" xmlns:cx3="http://schemas.microsoft.com/office/drawing/2016/5/9/chartex" xmlns:cx4="http://schemas.microsoft.com/office/drawing/2016/5/10/chartex" xmlns:cx5="http://schemas.microsoft.com/office/drawing/2016/5/11/chartex" xmlns:cx6="http://schemas.microsoft.com/office/drawing/2016/5/12/chartex" xmlns:cx7="http://schemas.microsoft.com/office/drawing/2016/5/13/chartex" xmlns:cx8="http://schemas.microsoft.com/office/drawing/2016/5/14/chartex" xmlns:mc="http://schemas.openxmlformats.org/markup-compatibility/2006" xmlns:aink="http://schemas.microsoft.com/office/drawing/2016/ink" xmlns:am3d="http://schemas.microsoft.com/office/drawing/2017/model3d" xmlns:o="urn:schemas-microsoft-com:office:office" xmlns:r="http://schemas.openxmlformats.org/officeDocument/2006/relationships" xmlns:m="http://schemas.openxmlformats.org/officeDocument/2006/math" xmlns:v="urn:schemas-microsoft-com:vml" xmlns:wp14="http://schemas.microsoft.com/office/word/2010/wordprocessingDrawing" xmlns:wp="http://schemas.openxmlformats.org/drawingml/2006/wordprocessingDrawing" xmlns:w10="urn:schemas-microsoft-com:office:word" xmlns:w="http://schemas.openxmlformats.org/wordprocessingml/2006/main" xmlns:w14="http://schemas.microsoft.com/office/word/2010/wordml" xmlns:w15="http://schemas.microsoft.com/office/word/2012/wordml" xmlns:w16cex="http://schemas.microsoft.com/office/word/2018/wordml/cex" xmlns:w16cid="http://schemas.microsoft.com/office/word/2016/wordml/cid" xmlns:w16="http://schemas.microsoft.com/office/word/2018/wordml" xmlns:w16sdtdh="http://schemas.microsoft.com/office/word/2020/wordml/sdtdatahash" xmlns:w16se="http://schemas.microsoft.com/office/word/2015/wordml/symex" xmlns:wpg="http://schemas.microsoft.com/office/word/2010/wordprocessingGroup" xmlns:wpi="http://schemas.microsoft.com/office/word/2010/wordprocessingInk" xmlns:wne="http://schemas.microsoft.com/office/word/2006/wordml" xmlns:wps="http://schemas.microsoft.com/office/word/2010/wordprocessingShape" mc:Ignorable="w14 w15 w16se w16cid w16 w16cex w16sdtdh wp14">
+  <w:p>
+    <w:pPr>
+      <w:pStyle w:val="Footer"/>
+    </w:pPr>
+  </w:p>
+</w:ftr>
+</file>
+
+<file path=word/footer3.xml><?xml version="1.0" encoding="utf-8"?>
+<w:ftr xmlns:wpc="http://schemas.microsoft.com/office/word/2010/wordprocessingCanvas" xmlns:cx="http://schemas.microsoft.com/office/drawing/2014/chartex" xmlns:cx1="http://schemas.microsoft.com/office/drawing/2015/9/8/chartex" xmlns:cx2="http://schemas.microsoft.com/office/drawing/2015/10/21/chartex" xmlns:cx3="http://schemas.microsoft.com/office/drawing/2016/5/9/chartex" xmlns:cx4="http://schemas.microsoft.com/office/drawing/2016/5/10/chartex" xmlns:cx5="http://schemas.microsoft.com/office/drawing/2016/5/11/chartex" xmlns:cx6="http://schemas.microsoft.com/office/drawing/2016/5/12/chartex" xmlns:cx7="http://schemas.microsoft.com/office/drawing/2016/5/13/chartex" xmlns:cx8="http://schemas.microsoft.com/office/drawing/2016/5/14/chartex" xmlns:mc="http://schemas.openxmlformats.org/markup-compatibility/2006" xmlns:aink="http://schemas.microsoft.com/office/drawing/2016/ink" xmlns:am3d="http://schemas.microsoft.com/office/drawing/2017/model3d" xmlns:o="urn:schemas-microsoft-com:office:office" xmlns:r="http://schemas.openxmlformats.org/officeDocument/2006/relationships" xmlns:m="http://schemas.openxmlformats.org/officeDocument/2006/math" xmlns:v="urn:schemas-microsoft-com:vml" xmlns:wp14="http://schemas.microsoft.com/office/word/2010/wordprocessingDrawing" xmlns:wp="http://schemas.openxmlformats.org/drawingml/2006/wordprocessingDrawing" xmlns:w10="urn:schemas-microsoft-com:office:word" xmlns:w="http://schemas.openxmlformats.org/wordprocessingml/2006/main" xmlns:w14="http://schemas.microsoft.com/office/word/2010/wordml" xmlns:w15="http://schemas.microsoft.com/office/word/2012/wordml" xmlns:w16cex="http://schemas.microsoft.com/office/word/2018/wordml/cex" xmlns:w16cid="http://schemas.microsoft.com/office/word/2016/wordml/cid" xmlns:w16="http://schemas.microsoft.com/office/word/2018/wordml" xmlns:w16sdtdh="http://schemas.microsoft.com/office/word/2020/wordml/sdtdatahash" xmlns:w16se="http://schemas.microsoft.com/office/word/2015/wordml/symex" xmlns:wpg="http://schemas.microsoft.com/office/word/2010/wordprocessingGroup" xmlns:wpi="http://schemas.microsoft.com/office/word/2010/wordprocessingInk" xmlns:wne="http://schemas.microsoft.com/office/word/2006/wordml" xmlns:wps="http://schemas.microsoft.com/office/word/2010/wordprocessingShape" mc:Ignorable="w14 w15 w16se w16cid w16 w16cex w16sdtdh wp14">
   <w:p>
     <w:pPr>
       <w:pStyle w:val="Footer"/>
@@ -555,7 +566,7 @@
 </file>
 
 <file path=word/footnotes.xml><?xml version="1.0" encoding="utf-8"?>
-<w:footnotes xmlns:wpc="http://schemas.microsoft.com/office/word/2010/wordprocessingCanvas" xmlns:cx="http://schemas.microsoft.com/office/drawing/2014/chartex" xmlns:cx1="http://schemas.microsoft.com/office/drawing/2015/9/8/chartex" xmlns:cx2="http://schemas.microsoft.com/office/drawing/2015/10/21/chartex" xmlns:cx3="http://schemas.microsoft.com/office/drawing/2016/5/9/chartex" xmlns:cx4="http://schemas.microsoft.com/office/drawing/2016/5/10/chartex" xmlns:cx5="http://schemas.microsoft.com/office/drawing/2016/5/11/chartex" xmlns:cx6="http://schemas.microsoft.com/office/drawing/2016/5/12/chartex" xmlns:cx7="http://schemas.microsoft.com/office/drawing/2016/5/13/chartex" xmlns:cx8="http://schemas.microsoft.com/office/drawing/2016/5/14/chartex" xmlns:mc="http://schemas.openxmlformats.org/markup-compatibility/2006" xmlns:aink="http://schemas.microsoft.com/office/drawing/2016/ink" xmlns:am3d="http://schemas.microsoft.com/office/drawing/2017/model3d" xmlns:o="urn:schemas-microsoft-com:office:office" xmlns:r="http://schemas.openxmlformats.org/officeDocument/2006/relationships" xmlns:m="http://schemas.openxmlformats.org/officeDocument/2006/math" xmlns:v="urn:schemas-microsoft-com:vml" xmlns:wp14="http://schemas.microsoft.com/office/word/2010/wordprocessingDrawing" xmlns:wp="http://schemas.openxmlformats.org/drawingml/2006/wordprocessingDrawing" xmlns:w10="urn:schemas-microsoft-com:office:word" xmlns:w="http://schemas.openxmlformats.org/wordprocessingml/2006/main" xmlns:w14="http://schemas.microsoft.com/office/word/2010/wordml" xmlns:w15="http://schemas.microsoft.com/office/word/2012/wordml" xmlns:w16cex="http://schemas.microsoft.com/office/word/2018/wordml/cex" xmlns:w16cid="http://schemas.microsoft.com/office/word/2016/wordml/cid" xmlns:w16="http://schemas.microsoft.com/office/word/2018/wordml" xmlns:w16se="http://schemas.microsoft.com/office/word/2015/wordml/symex" xmlns:wpg="http://schemas.microsoft.com/office/word/2010/wordprocessingGroup" xmlns:wpi="http://schemas.microsoft.com/office/word/2010/wordprocessingInk" xmlns:wne="http://schemas.microsoft.com/office/word/2006/wordml" xmlns:wps="http://schemas.microsoft.com/office/word/2010/wordprocessingShape" mc:Ignorable="w14 w15 w16se w16cid w16 w16cex wp14">
+<w:footnotes xmlns:wpc="http://schemas.microsoft.com/office/word/2010/wordprocessingCanvas" xmlns:cx="http://schemas.microsoft.com/office/drawing/2014/chartex" xmlns:cx1="http://schemas.microsoft.com/office/drawing/2015/9/8/chartex" xmlns:cx2="http://schemas.microsoft.com/office/drawing/2015/10/21/chartex" xmlns:cx3="http://schemas.microsoft.com/office/drawing/2016/5/9/chartex" xmlns:cx4="http://schemas.microsoft.com/office/drawing/2016/5/10/chartex" xmlns:cx5="http://schemas.microsoft.com/office/drawing/2016/5/11/chartex" xmlns:cx6="http://schemas.microsoft.com/office/drawing/2016/5/12/chartex" xmlns:cx7="http://schemas.microsoft.com/office/drawing/2016/5/13/chartex" xmlns:cx8="http://schemas.microsoft.com/office/drawing/2016/5/14/chartex" xmlns:mc="http://schemas.openxmlformats.org/markup-compatibility/2006" xmlns:aink="http://schemas.microsoft.com/office/drawing/2016/ink" xmlns:am3d="http://schemas.microsoft.com/office/drawing/2017/model3d" xmlns:o="urn:schemas-microsoft-com:office:office" xmlns:r="http://schemas.openxmlformats.org/officeDocument/2006/relationships" xmlns:m="http://schemas.openxmlformats.org/officeDocument/2006/math" xmlns:v="urn:schemas-microsoft-com:vml" xmlns:wp14="http://schemas.microsoft.com/office/word/2010/wordprocessingDrawing" xmlns:wp="http://schemas.openxmlformats.org/drawingml/2006/wordprocessingDrawing" xmlns:w10="urn:schemas-microsoft-com:office:word" xmlns:w="http://schemas.openxmlformats.org/wordprocessingml/2006/main" xmlns:w14="http://schemas.microsoft.com/office/word/2010/wordml" xmlns:w15="http://schemas.microsoft.com/office/word/2012/wordml" xmlns:w16cex="http://schemas.microsoft.com/office/word/2018/wordml/cex" xmlns:w16cid="http://schemas.microsoft.com/office/word/2016/wordml/cid" xmlns:w16="http://schemas.microsoft.com/office/word/2018/wordml" xmlns:w16sdtdh="http://schemas.microsoft.com/office/word/2020/wordml/sdtdatahash" xmlns:w16se="http://schemas.microsoft.com/office/word/2015/wordml/symex" xmlns:wpg="http://schemas.microsoft.com/office/word/2010/wordprocessingGroup" xmlns:wpi="http://schemas.microsoft.com/office/word/2010/wordprocessingInk" xmlns:wne="http://schemas.microsoft.com/office/word/2006/wordml" xmlns:wps="http://schemas.microsoft.com/office/word/2010/wordprocessingShape" mc:Ignorable="w14 w15 w16se w16cid w16 w16cex w16sdtdh wp14">
   <w:footnote w:type="separator" w:id="-1">
     <w:p>
       <w:pPr>
@@ -580,11 +591,32 @@
 </file>
 
 <file path=word/header1.xml><?xml version="1.0" encoding="utf-8"?>
-<w:hdr xmlns:wpc="http://schemas.microsoft.com/office/word/2010/wordprocessingCanvas" xmlns:cx="http://schemas.microsoft.com/office/drawing/2014/chartex" xmlns:cx1="http://schemas.microsoft.com/office/drawing/2015/9/8/chartex" xmlns:cx2="http://schemas.microsoft.com/office/drawing/2015/10/21/chartex" xmlns:cx3="http://schemas.microsoft.com/office/drawing/2016/5/9/chartex" xmlns:cx4="http://schemas.microsoft.com/office/drawing/2016/5/10/chartex" xmlns:cx5="http://schemas.microsoft.com/office/drawing/2016/5/11/chartex" xmlns:cx6="http://schemas.microsoft.com/office/drawing/2016/5/12/chartex" xmlns:cx7="http://schemas.microsoft.com/office/drawing/2016/5/13/chartex" xmlns:cx8="http://schemas.microsoft.com/office/drawing/2016/5/14/chartex" xmlns:mc="http://schemas.openxmlformats.org/markup-compatibility/2006" xmlns:aink="http://schemas.microsoft.com/office/drawing/2016/ink" xmlns:am3d="http://schemas.microsoft.com/office/drawing/2017/model3d" xmlns:o="urn:schemas-microsoft-com:office:office" xmlns:r="http://schemas.openxmlformats.org/officeDocument/2006/relationships" xmlns:m="http://schemas.openxmlformats.org/officeDocument/2006/math" xmlns:v="urn:schemas-microsoft-com:vml" xmlns:wp14="http://schemas.microsoft.com/office/word/2010/wordprocessingDrawing" xmlns:wp="http://schemas.openxmlformats.org/drawingml/2006/wordprocessingDrawing" xmlns:w10="urn:schemas-microsoft-com:office:word" xmlns:w="http://schemas.openxmlformats.org/wordprocessingml/2006/main" xmlns:w14="http://schemas.microsoft.com/office/word/2010/wordml" xmlns:w15="http://schemas.microsoft.com/office/word/2012/wordml" xmlns:w16cex="http://schemas.microsoft.com/office/word/2018/wordml/cex" xmlns:w16cid="http://schemas.microsoft.com/office/word/2016/wordml/cid" xmlns:w16="http://schemas.microsoft.com/office/word/2018/wordml" xmlns:w16se="http://schemas.microsoft.com/office/word/2015/wordml/symex" xmlns:wpg="http://schemas.microsoft.com/office/word/2010/wordprocessingGroup" xmlns:wpi="http://schemas.microsoft.com/office/word/2010/wordprocessingInk" xmlns:wne="http://schemas.microsoft.com/office/word/2006/wordml" xmlns:wps="http://schemas.microsoft.com/office/word/2010/wordprocessingShape" mc:Ignorable="w14 w15 w16se w16cid w16 w16cex wp14">
+<w:hdr xmlns:wpc="http://schemas.microsoft.com/office/word/2010/wordprocessingCanvas" xmlns:cx="http://schemas.microsoft.com/office/drawing/2014/chartex" xmlns:cx1="http://schemas.microsoft.com/office/drawing/2015/9/8/chartex" xmlns:cx2="http://schemas.microsoft.com/office/drawing/2015/10/21/chartex" xmlns:cx3="http://schemas.microsoft.com/office/drawing/2016/5/9/chartex" xmlns:cx4="http://schemas.microsoft.com/office/drawing/2016/5/10/chartex" xmlns:cx5="http://schemas.microsoft.com/office/drawing/2016/5/11/chartex" xmlns:cx6="http://schemas.microsoft.com/office/drawing/2016/5/12/chartex" xmlns:cx7="http://schemas.microsoft.com/office/drawing/2016/5/13/chartex" xmlns:cx8="http://schemas.microsoft.com/office/drawing/2016/5/14/chartex" xmlns:mc="http://schemas.openxmlformats.org/markup-compatibility/2006" xmlns:aink="http://schemas.microsoft.com/office/drawing/2016/ink" xmlns:am3d="http://schemas.microsoft.com/office/drawing/2017/model3d" xmlns:o="urn:schemas-microsoft-com:office:office" xmlns:r="http://schemas.openxmlformats.org/officeDocument/2006/relationships" xmlns:m="http://schemas.openxmlformats.org/officeDocument/2006/math" xmlns:v="urn:schemas-microsoft-com:vml" xmlns:wp14="http://schemas.microsoft.com/office/word/2010/wordprocessingDrawing" xmlns:wp="http://schemas.openxmlformats.org/drawingml/2006/wordprocessingDrawing" xmlns:w10="urn:schemas-microsoft-com:office:word" xmlns:w="http://schemas.openxmlformats.org/wordprocessingml/2006/main" xmlns:w14="http://schemas.microsoft.com/office/word/2010/wordml" xmlns:w15="http://schemas.microsoft.com/office/word/2012/wordml" xmlns:w16cex="http://schemas.microsoft.com/office/word/2018/wordml/cex" xmlns:w16cid="http://schemas.microsoft.com/office/word/2016/wordml/cid" xmlns:w16="http://schemas.microsoft.com/office/word/2018/wordml" xmlns:w16sdtdh="http://schemas.microsoft.com/office/word/2020/wordml/sdtdatahash" xmlns:w16se="http://schemas.microsoft.com/office/word/2015/wordml/symex" xmlns:wpg="http://schemas.microsoft.com/office/word/2010/wordprocessingGroup" xmlns:wpi="http://schemas.microsoft.com/office/word/2010/wordprocessingInk" xmlns:wne="http://schemas.microsoft.com/office/word/2006/wordml" xmlns:wps="http://schemas.microsoft.com/office/word/2010/wordprocessingShape" mc:Ignorable="w14 w15 w16se w16cid w16 w16cex w16sdtdh wp14">
   <w:p>
     <w:pPr>
       <w:pStyle w:val="Header"/>
     </w:pPr>
+  </w:p>
+</w:hdr>
+</file>
+
+<file path=word/header2.xml><?xml version="1.0" encoding="utf-8"?>
+<w:hdr xmlns:wpc="http://schemas.microsoft.com/office/word/2010/wordprocessingCanvas" xmlns:cx="http://schemas.microsoft.com/office/drawing/2014/chartex" xmlns:cx1="http://schemas.microsoft.com/office/drawing/2015/9/8/chartex" xmlns:cx2="http://schemas.microsoft.com/office/drawing/2015/10/21/chartex" xmlns:cx3="http://schemas.microsoft.com/office/drawing/2016/5/9/chartex" xmlns:cx4="http://schemas.microsoft.com/office/drawing/2016/5/10/chartex" xmlns:cx5="http://schemas.microsoft.com/office/drawing/2016/5/11/chartex" xmlns:cx6="http://schemas.microsoft.com/office/drawing/2016/5/12/chartex" xmlns:cx7="http://schemas.microsoft.com/office/drawing/2016/5/13/chartex" xmlns:cx8="http://schemas.microsoft.com/office/drawing/2016/5/14/chartex" xmlns:mc="http://schemas.openxmlformats.org/markup-compatibility/2006" xmlns:aink="http://schemas.microsoft.com/office/drawing/2016/ink" xmlns:am3d="http://schemas.microsoft.com/office/drawing/2017/model3d" xmlns:o="urn:schemas-microsoft-com:office:office" xmlns:r="http://schemas.openxmlformats.org/officeDocument/2006/relationships" xmlns:m="http://schemas.openxmlformats.org/officeDocument/2006/math" xmlns:v="urn:schemas-microsoft-com:vml" xmlns:wp14="http://schemas.microsoft.com/office/word/2010/wordprocessingDrawing" xmlns:wp="http://schemas.openxmlformats.org/drawingml/2006/wordprocessingDrawing" xmlns:w10="urn:schemas-microsoft-com:office:word" xmlns:w="http://schemas.openxmlformats.org/wordprocessingml/2006/main" xmlns:w14="http://schemas.microsoft.com/office/word/2010/wordml" xmlns:w15="http://schemas.microsoft.com/office/word/2012/wordml" xmlns:w16cex="http://schemas.microsoft.com/office/word/2018/wordml/cex" xmlns:w16cid="http://schemas.microsoft.com/office/word/2016/wordml/cid" xmlns:w16="http://schemas.microsoft.com/office/word/2018/wordml" xmlns:w16sdtdh="http://schemas.microsoft.com/office/word/2020/wordml/sdtdatahash" xmlns:w16se="http://schemas.microsoft.com/office/word/2015/wordml/symex" xmlns:wpg="http://schemas.microsoft.com/office/word/2010/wordprocessingGroup" xmlns:wpi="http://schemas.microsoft.com/office/word/2010/wordprocessingInk" xmlns:wne="http://schemas.microsoft.com/office/word/2006/wordml" xmlns:wps="http://schemas.microsoft.com/office/word/2010/wordprocessingShape" mc:Ignorable="w14 w15 w16se w16cid w16 w16cex w16sdtdh wp14">
+  <w:p>
+    <w:pPr>
+      <w:pStyle w:val="Header"/>
+    </w:pPr>
+    <w:r>
+      <w:t>Renee Dubuc</w:t>
+    </w:r>
+  </w:p>
+  <w:p>
+    <w:pPr>
+      <w:pStyle w:val="Header"/>
+    </w:pPr>
+    <w:r>
+      <w:t>10 November 2021</w:t>
+    </w:r>
     <w:r>
       <w:rPr>
         <w:rFonts w:ascii="Arial Black" w:eastAsia="Times New Roman" w:hAnsi="Arial Black" w:cs="Times New Roman"/>
@@ -650,8 +682,18 @@
 </w:hdr>
 </file>
 
+<file path=word/header3.xml><?xml version="1.0" encoding="utf-8"?>
+<w:hdr xmlns:wpc="http://schemas.microsoft.com/office/word/2010/wordprocessingCanvas" xmlns:cx="http://schemas.microsoft.com/office/drawing/2014/chartex" xmlns:cx1="http://schemas.microsoft.com/office/drawing/2015/9/8/chartex" xmlns:cx2="http://schemas.microsoft.com/office/drawing/2015/10/21/chartex" xmlns:cx3="http://schemas.microsoft.com/office/drawing/2016/5/9/chartex" xmlns:cx4="http://schemas.microsoft.com/office/drawing/2016/5/10/chartex" xmlns:cx5="http://schemas.microsoft.com/office/drawing/2016/5/11/chartex" xmlns:cx6="http://schemas.microsoft.com/office/drawing/2016/5/12/chartex" xmlns:cx7="http://schemas.microsoft.com/office/drawing/2016/5/13/chartex" xmlns:cx8="http://schemas.microsoft.com/office/drawing/2016/5/14/chartex" xmlns:mc="http://schemas.openxmlformats.org/markup-compatibility/2006" xmlns:aink="http://schemas.microsoft.com/office/drawing/2016/ink" xmlns:am3d="http://schemas.microsoft.com/office/drawing/2017/model3d" xmlns:o="urn:schemas-microsoft-com:office:office" xmlns:r="http://schemas.openxmlformats.org/officeDocument/2006/relationships" xmlns:m="http://schemas.openxmlformats.org/officeDocument/2006/math" xmlns:v="urn:schemas-microsoft-com:vml" xmlns:wp14="http://schemas.microsoft.com/office/word/2010/wordprocessingDrawing" xmlns:wp="http://schemas.openxmlformats.org/drawingml/2006/wordprocessingDrawing" xmlns:w10="urn:schemas-microsoft-com:office:word" xmlns:w="http://schemas.openxmlformats.org/wordprocessingml/2006/main" xmlns:w14="http://schemas.microsoft.com/office/word/2010/wordml" xmlns:w15="http://schemas.microsoft.com/office/word/2012/wordml" xmlns:w16cex="http://schemas.microsoft.com/office/word/2018/wordml/cex" xmlns:w16cid="http://schemas.microsoft.com/office/word/2016/wordml/cid" xmlns:w16="http://schemas.microsoft.com/office/word/2018/wordml" xmlns:w16sdtdh="http://schemas.microsoft.com/office/word/2020/wordml/sdtdatahash" xmlns:w16se="http://schemas.microsoft.com/office/word/2015/wordml/symex" xmlns:wpg="http://schemas.microsoft.com/office/word/2010/wordprocessingGroup" xmlns:wpi="http://schemas.microsoft.com/office/word/2010/wordprocessingInk" xmlns:wne="http://schemas.microsoft.com/office/word/2006/wordml" xmlns:wps="http://schemas.microsoft.com/office/word/2010/wordprocessingShape" mc:Ignorable="w14 w15 w16se w16cid w16 w16cex w16sdtdh wp14">
+  <w:p>
+    <w:pPr>
+      <w:pStyle w:val="Header"/>
+    </w:pPr>
+  </w:p>
+</w:hdr>
+</file>
+
 <file path=word/numbering.xml><?xml version="1.0" encoding="utf-8"?>
-<w:numbering xmlns:wpc="http://schemas.microsoft.com/office/word/2010/wordprocessingCanvas" xmlns:cx="http://schemas.microsoft.com/office/drawing/2014/chartex" xmlns:cx1="http://schemas.microsoft.com/office/drawing/2015/9/8/chartex" xmlns:cx2="http://schemas.microsoft.com/office/drawing/2015/10/21/chartex" xmlns:cx3="http://schemas.microsoft.com/office/drawing/2016/5/9/chartex" xmlns:cx4="http://schemas.microsoft.com/office/drawing/2016/5/10/chartex" xmlns:cx5="http://schemas.microsoft.com/office/drawing/2016/5/11/chartex" xmlns:cx6="http://schemas.microsoft.com/office/drawing/2016/5/12/chartex" xmlns:cx7="http://schemas.microsoft.com/office/drawing/2016/5/13/chartex" xmlns:cx8="http://schemas.microsoft.com/office/drawing/2016/5/14/chartex" xmlns:mc="http://schemas.openxmlformats.org/markup-compatibility/2006" xmlns:aink="http://schemas.microsoft.com/office/drawing/2016/ink" xmlns:am3d="http://schemas.microsoft.com/office/drawing/2017/model3d" xmlns:o="urn:schemas-microsoft-com:office:office" xmlns:r="http://schemas.openxmlformats.org/officeDocument/2006/relationships" xmlns:m="http://schemas.openxmlformats.org/officeDocument/2006/math" xmlns:v="urn:schemas-microsoft-com:vml" xmlns:wp14="http://schemas.microsoft.com/office/word/2010/wordprocessingDrawing" xmlns:wp="http://schemas.openxmlformats.org/drawingml/2006/wordprocessingDrawing" xmlns:w10="urn:schemas-microsoft-com:office:word" xmlns:w="http://schemas.openxmlformats.org/wordprocessingml/2006/main" xmlns:w14="http://schemas.microsoft.com/office/word/2010/wordml" xmlns:w15="http://schemas.microsoft.com/office/word/2012/wordml" xmlns:w16cex="http://schemas.microsoft.com/office/word/2018/wordml/cex" xmlns:w16cid="http://schemas.microsoft.com/office/word/2016/wordml/cid" xmlns:w16="http://schemas.microsoft.com/office/word/2018/wordml" xmlns:w16se="http://schemas.microsoft.com/office/word/2015/wordml/symex" xmlns:wpg="http://schemas.microsoft.com/office/word/2010/wordprocessingGroup" xmlns:wpi="http://schemas.microsoft.com/office/word/2010/wordprocessingInk" xmlns:wne="http://schemas.microsoft.com/office/word/2006/wordml" xmlns:wps="http://schemas.microsoft.com/office/word/2010/wordprocessingShape" mc:Ignorable="w14 w15 w16se w16cid w16 w16cex wp14">
+<w:numbering xmlns:wpc="http://schemas.microsoft.com/office/word/2010/wordprocessingCanvas" xmlns:cx="http://schemas.microsoft.com/office/drawing/2014/chartex" xmlns:cx1="http://schemas.microsoft.com/office/drawing/2015/9/8/chartex" xmlns:cx2="http://schemas.microsoft.com/office/drawing/2015/10/21/chartex" xmlns:cx3="http://schemas.microsoft.com/office/drawing/2016/5/9/chartex" xmlns:cx4="http://schemas.microsoft.com/office/drawing/2016/5/10/chartex" xmlns:cx5="http://schemas.microsoft.com/office/drawing/2016/5/11/chartex" xmlns:cx6="http://schemas.microsoft.com/office/drawing/2016/5/12/chartex" xmlns:cx7="http://schemas.microsoft.com/office/drawing/2016/5/13/chartex" xmlns:cx8="http://schemas.microsoft.com/office/drawing/2016/5/14/chartex" xmlns:mc="http://schemas.openxmlformats.org/markup-compatibility/2006" xmlns:aink="http://schemas.microsoft.com/office/drawing/2016/ink" xmlns:am3d="http://schemas.microsoft.com/office/drawing/2017/model3d" xmlns:o="urn:schemas-microsoft-com:office:office" xmlns:r="http://schemas.openxmlformats.org/officeDocument/2006/relationships" xmlns:m="http://schemas.openxmlformats.org/officeDocument/2006/math" xmlns:v="urn:schemas-microsoft-com:vml" xmlns:wp14="http://schemas.microsoft.com/office/word/2010/wordprocessingDrawing" xmlns:wp="http://schemas.openxmlformats.org/drawingml/2006/wordprocessingDrawing" xmlns:w10="urn:schemas-microsoft-com:office:word" xmlns:w="http://schemas.openxmlformats.org/wordprocessingml/2006/main" xmlns:w14="http://schemas.microsoft.com/office/word/2010/wordml" xmlns:w15="http://schemas.microsoft.com/office/word/2012/wordml" xmlns:w16cex="http://schemas.microsoft.com/office/word/2018/wordml/cex" xmlns:w16cid="http://schemas.microsoft.com/office/word/2016/wordml/cid" xmlns:w16="http://schemas.microsoft.com/office/word/2018/wordml" xmlns:w16sdtdh="http://schemas.microsoft.com/office/word/2020/wordml/sdtdatahash" xmlns:w16se="http://schemas.microsoft.com/office/word/2015/wordml/symex" xmlns:wpg="http://schemas.microsoft.com/office/word/2010/wordprocessingGroup" xmlns:wpi="http://schemas.microsoft.com/office/word/2010/wordprocessingInk" xmlns:wne="http://schemas.microsoft.com/office/word/2006/wordml" xmlns:wps="http://schemas.microsoft.com/office/word/2010/wordprocessingShape" mc:Ignorable="w14 w15 w16se w16cid w16 w16cex w16sdtdh wp14">
   <w:abstractNum w:abstractNumId="0" w15:restartNumberingAfterBreak="0">
     <w:nsid w:val="06727061"/>
     <w:multiLevelType w:val="hybridMultilevel"/>
@@ -1212,7 +1254,7 @@
 </file>
 
 <file path=word/styles.xml><?xml version="1.0" encoding="utf-8"?>
-<w:styles xmlns:mc="http://schemas.openxmlformats.org/markup-compatibility/2006" xmlns:r="http://schemas.openxmlformats.org/officeDocument/2006/relationships" xmlns:w="http://schemas.openxmlformats.org/wordprocessingml/2006/main" xmlns:w14="http://schemas.microsoft.com/office/word/2010/wordml" xmlns:w15="http://schemas.microsoft.com/office/word/2012/wordml" xmlns:w16cex="http://schemas.microsoft.com/office/word/2018/wordml/cex" xmlns:w16cid="http://schemas.microsoft.com/office/word/2016/wordml/cid" xmlns:w16="http://schemas.microsoft.com/office/word/2018/wordml" xmlns:w16se="http://schemas.microsoft.com/office/word/2015/wordml/symex" mc:Ignorable="w14 w15 w16se w16cid w16 w16cex">
+<w:styles xmlns:mc="http://schemas.openxmlformats.org/markup-compatibility/2006" xmlns:r="http://schemas.openxmlformats.org/officeDocument/2006/relationships" xmlns:w="http://schemas.openxmlformats.org/wordprocessingml/2006/main" xmlns:w14="http://schemas.microsoft.com/office/word/2010/wordml" xmlns:w15="http://schemas.microsoft.com/office/word/2012/wordml" xmlns:w16cex="http://schemas.microsoft.com/office/word/2018/wordml/cex" xmlns:w16cid="http://schemas.microsoft.com/office/word/2016/wordml/cid" xmlns:w16="http://schemas.microsoft.com/office/word/2018/wordml" xmlns:w16sdtdh="http://schemas.microsoft.com/office/word/2020/wordml/sdtdatahash" xmlns:w16se="http://schemas.microsoft.com/office/word/2015/wordml/symex" mc:Ignorable="w14 w15 w16se w16cid w16 w16cex w16sdtdh">
   <w:docDefaults>
     <w:rPrDefault>
       <w:rPr>

</xml_diff>

<commit_message>
Added test video of app and added link to coding assignment word doc
</commit_message>
<xml_diff>
--- a/week-5/hw/JS-Week5_Coding-Assignment.docx
+++ b/week-5/hw/JS-Week5_Coding-Assignment.docx
@@ -104,7 +104,15 @@
               <w:cnfStyle w:val="100000000000" w:firstRow="1" w:lastRow="0" w:firstColumn="0" w:lastColumn="0" w:oddVBand="0" w:evenVBand="0" w:oddHBand="0" w:evenHBand="0" w:firstRowFirstColumn="0" w:firstRowLastColumn="0" w:lastRowFirstColumn="0" w:lastRowLastColumn="0"/>
             </w:pPr>
             <w:r>
-              <w:t>% of Grade</w:t>
+              <w:t xml:space="preserve">% </w:t>
+            </w:r>
+            <w:proofErr w:type="gramStart"/>
+            <w:r>
+              <w:t>of</w:t>
+            </w:r>
+            <w:proofErr w:type="gramEnd"/>
+            <w:r>
+              <w:t xml:space="preserve"> Grade</w:t>
             </w:r>
           </w:p>
         </w:tc>
@@ -307,7 +315,35 @@
         <w:rPr>
           <w:szCs w:val="24"/>
         </w:rPr>
-        <w:t>In VS Code, or an IDE of your choice, write the code that accomplishes the objectives listed below. Ensure that the code compiles and runs as directed. Take screenshots of the code and of the running program (make sure to get screenshots of all required functionality) and paste them in this document where instructed below. Create a new repository on GitHub for this week’s assignments and push this document, with your JavaScript project code, to the repository. Add the URL for this week’s repository to this document where instructed and submit this document to your instructor when complete.</w:t>
+        <w:t xml:space="preserve">In VS Code, or an IDE of your choice, write the code that accomplishes the objectives listed below. Ensure that the code compiles and runs as directed. Take screenshots of the code and of the running program (make sure to get screenshots of all required functionality) and paste them in this document </w:t>
+      </w:r>
+      <w:proofErr w:type="gramStart"/>
+      <w:r>
+        <w:rPr>
+          <w:szCs w:val="24"/>
+        </w:rPr>
+        <w:t>where</w:t>
+      </w:r>
+      <w:proofErr w:type="gramEnd"/>
+      <w:r>
+        <w:rPr>
+          <w:szCs w:val="24"/>
+        </w:rPr>
+        <w:t xml:space="preserve"> instructed below. Create a new repository on GitHub for this week’s assignments and push this document, with your JavaScript project code, to the repository. Add the URL for this week’s repository to this document </w:t>
+      </w:r>
+      <w:proofErr w:type="gramStart"/>
+      <w:r>
+        <w:rPr>
+          <w:szCs w:val="24"/>
+        </w:rPr>
+        <w:t>where</w:t>
+      </w:r>
+      <w:proofErr w:type="gramEnd"/>
+      <w:r>
+        <w:rPr>
+          <w:szCs w:val="24"/>
+        </w:rPr>
+        <w:t xml:space="preserve"> instructed and submit this document to your instructor when complete.</w:t>
       </w:r>
     </w:p>
     <w:p>
@@ -439,11 +475,44 @@
           <w:szCs w:val="24"/>
         </w:rPr>
       </w:pPr>
-      <w:r>
-        <w:rPr>
-          <w:b/>
-          <w:szCs w:val="24"/>
-        </w:rPr>
+    </w:p>
+    <w:p>
+      <w:pPr>
+        <w:rPr>
+          <w:b/>
+          <w:szCs w:val="24"/>
+        </w:rPr>
+      </w:pPr>
+    </w:p>
+    <w:p>
+      <w:pPr>
+        <w:rPr>
+          <w:b/>
+          <w:szCs w:val="24"/>
+        </w:rPr>
+      </w:pPr>
+    </w:p>
+    <w:p>
+      <w:pPr>
+        <w:rPr>
+          <w:b/>
+          <w:szCs w:val="24"/>
+        </w:rPr>
+      </w:pPr>
+    </w:p>
+    <w:p>
+      <w:pPr>
+        <w:rPr>
+          <w:b/>
+          <w:szCs w:val="24"/>
+        </w:rPr>
+      </w:pPr>
+      <w:r>
+        <w:rPr>
+          <w:b/>
+          <w:szCs w:val="24"/>
+        </w:rPr>
+        <w:lastRenderedPageBreak/>
         <w:t>Screenshots of Code:</w:t>
       </w:r>
     </w:p>
@@ -454,53 +523,329 @@
           <w:szCs w:val="24"/>
         </w:rPr>
       </w:pPr>
-    </w:p>
-    <w:p>
-      <w:pPr>
-        <w:rPr>
-          <w:b/>
-          <w:szCs w:val="24"/>
-        </w:rPr>
-      </w:pPr>
-      <w:r>
-        <w:rPr>
-          <w:b/>
-          <w:szCs w:val="24"/>
-        </w:rPr>
-        <w:t>Screenshots of Running Application:</w:t>
-      </w:r>
-    </w:p>
-    <w:p>
-      <w:pPr>
-        <w:rPr>
-          <w:b/>
-          <w:szCs w:val="24"/>
-        </w:rPr>
-      </w:pPr>
-    </w:p>
-    <w:p>
-      <w:pPr>
-        <w:rPr>
-          <w:b/>
-          <w:szCs w:val="24"/>
-        </w:rPr>
-      </w:pPr>
-      <w:r>
-        <w:rPr>
-          <w:b/>
-          <w:szCs w:val="24"/>
+      <w:r>
+        <w:rPr>
+          <w:noProof/>
+        </w:rPr>
+        <w:drawing>
+          <wp:inline distT="0" distB="0" distL="0" distR="0" wp14:anchorId="4CFF5160" wp14:editId="579CD3C3">
+            <wp:extent cx="5943600" cy="2919730"/>
+            <wp:effectExtent l="0" t="0" r="0" b="0"/>
+            <wp:docPr id="2" name="Picture 2" descr="Text&#10;&#10;Description automatically generated"/>
+            <wp:cNvGraphicFramePr>
+              <a:graphicFrameLocks xmlns:a="http://schemas.openxmlformats.org/drawingml/2006/main" noChangeAspect="1"/>
+            </wp:cNvGraphicFramePr>
+            <a:graphic xmlns:a="http://schemas.openxmlformats.org/drawingml/2006/main">
+              <a:graphicData uri="http://schemas.openxmlformats.org/drawingml/2006/picture">
+                <pic:pic xmlns:pic="http://schemas.openxmlformats.org/drawingml/2006/picture">
+                  <pic:nvPicPr>
+                    <pic:cNvPr id="2" name="Picture 2" descr="Text&#10;&#10;Description automatically generated"/>
+                    <pic:cNvPicPr/>
+                  </pic:nvPicPr>
+                  <pic:blipFill>
+                    <a:blip r:embed="rId7"/>
+                    <a:stretch>
+                      <a:fillRect/>
+                    </a:stretch>
+                  </pic:blipFill>
+                  <pic:spPr>
+                    <a:xfrm>
+                      <a:off x="0" y="0"/>
+                      <a:ext cx="5943600" cy="2919730"/>
+                    </a:xfrm>
+                    <a:prstGeom prst="rect">
+                      <a:avLst/>
+                    </a:prstGeom>
+                  </pic:spPr>
+                </pic:pic>
+              </a:graphicData>
+            </a:graphic>
+          </wp:inline>
+        </w:drawing>
+      </w:r>
+    </w:p>
+    <w:p>
+      <w:pPr>
+        <w:rPr>
+          <w:b/>
+          <w:szCs w:val="24"/>
+        </w:rPr>
+      </w:pPr>
+      <w:r>
+        <w:rPr>
+          <w:noProof/>
+        </w:rPr>
+        <w:drawing>
+          <wp:inline distT="0" distB="0" distL="0" distR="0" wp14:anchorId="0B63114B" wp14:editId="1C6D0B24">
+            <wp:extent cx="5943600" cy="2901315"/>
+            <wp:effectExtent l="0" t="0" r="0" b="0"/>
+            <wp:docPr id="3" name="Picture 3" descr="Text&#10;&#10;Description automatically generated"/>
+            <wp:cNvGraphicFramePr>
+              <a:graphicFrameLocks xmlns:a="http://schemas.openxmlformats.org/drawingml/2006/main" noChangeAspect="1"/>
+            </wp:cNvGraphicFramePr>
+            <a:graphic xmlns:a="http://schemas.openxmlformats.org/drawingml/2006/main">
+              <a:graphicData uri="http://schemas.openxmlformats.org/drawingml/2006/picture">
+                <pic:pic xmlns:pic="http://schemas.openxmlformats.org/drawingml/2006/picture">
+                  <pic:nvPicPr>
+                    <pic:cNvPr id="3" name="Picture 3" descr="Text&#10;&#10;Description automatically generated"/>
+                    <pic:cNvPicPr/>
+                  </pic:nvPicPr>
+                  <pic:blipFill>
+                    <a:blip r:embed="rId8"/>
+                    <a:stretch>
+                      <a:fillRect/>
+                    </a:stretch>
+                  </pic:blipFill>
+                  <pic:spPr>
+                    <a:xfrm>
+                      <a:off x="0" y="0"/>
+                      <a:ext cx="5943600" cy="2901315"/>
+                    </a:xfrm>
+                    <a:prstGeom prst="rect">
+                      <a:avLst/>
+                    </a:prstGeom>
+                  </pic:spPr>
+                </pic:pic>
+              </a:graphicData>
+            </a:graphic>
+          </wp:inline>
+        </w:drawing>
+      </w:r>
+    </w:p>
+    <w:p>
+      <w:pPr>
+        <w:rPr>
+          <w:b/>
+          <w:szCs w:val="24"/>
+        </w:rPr>
+      </w:pPr>
+      <w:r>
+        <w:rPr>
+          <w:noProof/>
         </w:rPr>
         <w:lastRenderedPageBreak/>
+        <w:drawing>
+          <wp:inline distT="0" distB="0" distL="0" distR="0" wp14:anchorId="293649D2" wp14:editId="52D24A42">
+            <wp:extent cx="5943600" cy="2921635"/>
+            <wp:effectExtent l="0" t="0" r="0" b="0"/>
+            <wp:docPr id="4" name="Picture 4" descr="Text&#10;&#10;Description automatically generated"/>
+            <wp:cNvGraphicFramePr>
+              <a:graphicFrameLocks xmlns:a="http://schemas.openxmlformats.org/drawingml/2006/main" noChangeAspect="1"/>
+            </wp:cNvGraphicFramePr>
+            <a:graphic xmlns:a="http://schemas.openxmlformats.org/drawingml/2006/main">
+              <a:graphicData uri="http://schemas.openxmlformats.org/drawingml/2006/picture">
+                <pic:pic xmlns:pic="http://schemas.openxmlformats.org/drawingml/2006/picture">
+                  <pic:nvPicPr>
+                    <pic:cNvPr id="4" name="Picture 4" descr="Text&#10;&#10;Description automatically generated"/>
+                    <pic:cNvPicPr/>
+                  </pic:nvPicPr>
+                  <pic:blipFill>
+                    <a:blip r:embed="rId9"/>
+                    <a:stretch>
+                      <a:fillRect/>
+                    </a:stretch>
+                  </pic:blipFill>
+                  <pic:spPr>
+                    <a:xfrm>
+                      <a:off x="0" y="0"/>
+                      <a:ext cx="5943600" cy="2921635"/>
+                    </a:xfrm>
+                    <a:prstGeom prst="rect">
+                      <a:avLst/>
+                    </a:prstGeom>
+                  </pic:spPr>
+                </pic:pic>
+              </a:graphicData>
+            </a:graphic>
+          </wp:inline>
+        </w:drawing>
+      </w:r>
+    </w:p>
+    <w:p>
+      <w:pPr>
+        <w:rPr>
+          <w:b/>
+          <w:szCs w:val="24"/>
+        </w:rPr>
+      </w:pPr>
+      <w:r>
+        <w:rPr>
+          <w:noProof/>
+        </w:rPr>
+        <w:drawing>
+          <wp:inline distT="0" distB="0" distL="0" distR="0" wp14:anchorId="06C4E92E" wp14:editId="5F379A62">
+            <wp:extent cx="5943600" cy="2912110"/>
+            <wp:effectExtent l="0" t="0" r="0" b="2540"/>
+            <wp:docPr id="5" name="Picture 5" descr="Text&#10;&#10;Description automatically generated"/>
+            <wp:cNvGraphicFramePr>
+              <a:graphicFrameLocks xmlns:a="http://schemas.openxmlformats.org/drawingml/2006/main" noChangeAspect="1"/>
+            </wp:cNvGraphicFramePr>
+            <a:graphic xmlns:a="http://schemas.openxmlformats.org/drawingml/2006/main">
+              <a:graphicData uri="http://schemas.openxmlformats.org/drawingml/2006/picture">
+                <pic:pic xmlns:pic="http://schemas.openxmlformats.org/drawingml/2006/picture">
+                  <pic:nvPicPr>
+                    <pic:cNvPr id="5" name="Picture 5" descr="Text&#10;&#10;Description automatically generated"/>
+                    <pic:cNvPicPr/>
+                  </pic:nvPicPr>
+                  <pic:blipFill>
+                    <a:blip r:embed="rId10"/>
+                    <a:stretch>
+                      <a:fillRect/>
+                    </a:stretch>
+                  </pic:blipFill>
+                  <pic:spPr>
+                    <a:xfrm>
+                      <a:off x="0" y="0"/>
+                      <a:ext cx="5943600" cy="2912110"/>
+                    </a:xfrm>
+                    <a:prstGeom prst="rect">
+                      <a:avLst/>
+                    </a:prstGeom>
+                  </pic:spPr>
+                </pic:pic>
+              </a:graphicData>
+            </a:graphic>
+          </wp:inline>
+        </w:drawing>
+      </w:r>
+    </w:p>
+    <w:p>
+      <w:pPr>
+        <w:rPr>
+          <w:b/>
+          <w:szCs w:val="24"/>
+        </w:rPr>
+      </w:pPr>
+      <w:r>
+        <w:rPr>
+          <w:noProof/>
+        </w:rPr>
+        <w:lastRenderedPageBreak/>
+        <w:drawing>
+          <wp:inline distT="0" distB="0" distL="0" distR="0" wp14:anchorId="2B940B3E" wp14:editId="764529F3">
+            <wp:extent cx="5943600" cy="2008505"/>
+            <wp:effectExtent l="0" t="0" r="0" b="0"/>
+            <wp:docPr id="6" name="Picture 6" descr="A screenshot of a computer screen&#10;&#10;Description automatically generated with medium confidence"/>
+            <wp:cNvGraphicFramePr>
+              <a:graphicFrameLocks xmlns:a="http://schemas.openxmlformats.org/drawingml/2006/main" noChangeAspect="1"/>
+            </wp:cNvGraphicFramePr>
+            <a:graphic xmlns:a="http://schemas.openxmlformats.org/drawingml/2006/main">
+              <a:graphicData uri="http://schemas.openxmlformats.org/drawingml/2006/picture">
+                <pic:pic xmlns:pic="http://schemas.openxmlformats.org/drawingml/2006/picture">
+                  <pic:nvPicPr>
+                    <pic:cNvPr id="6" name="Picture 6" descr="A screenshot of a computer screen&#10;&#10;Description automatically generated with medium confidence"/>
+                    <pic:cNvPicPr/>
+                  </pic:nvPicPr>
+                  <pic:blipFill>
+                    <a:blip r:embed="rId11"/>
+                    <a:stretch>
+                      <a:fillRect/>
+                    </a:stretch>
+                  </pic:blipFill>
+                  <pic:spPr>
+                    <a:xfrm>
+                      <a:off x="0" y="0"/>
+                      <a:ext cx="5943600" cy="2008505"/>
+                    </a:xfrm>
+                    <a:prstGeom prst="rect">
+                      <a:avLst/>
+                    </a:prstGeom>
+                  </pic:spPr>
+                </pic:pic>
+              </a:graphicData>
+            </a:graphic>
+          </wp:inline>
+        </w:drawing>
+      </w:r>
+    </w:p>
+    <w:p>
+      <w:pPr>
+        <w:rPr>
+          <w:b/>
+          <w:szCs w:val="24"/>
+        </w:rPr>
+      </w:pPr>
+    </w:p>
+    <w:p>
+      <w:pPr>
+        <w:rPr>
+          <w:b/>
+          <w:szCs w:val="24"/>
+        </w:rPr>
+      </w:pPr>
+      <w:r>
+        <w:rPr>
+          <w:b/>
+          <w:szCs w:val="24"/>
+        </w:rPr>
+        <w:t>Video</w:t>
+      </w:r>
+      <w:r>
+        <w:rPr>
+          <w:b/>
+          <w:szCs w:val="24"/>
+        </w:rPr>
+        <w:t xml:space="preserve"> of Running Application:</w:t>
+      </w:r>
+      <w:r>
+        <w:rPr>
+          <w:b/>
+          <w:szCs w:val="24"/>
+        </w:rPr>
+        <w:t xml:space="preserve"> </w:t>
+      </w:r>
+      <w:r>
+        <w:rPr>
+          <w:bCs/>
+          <w:szCs w:val="24"/>
+        </w:rPr>
+        <w:t>https://youtu.be/n4tOzl5T4fk</w:t>
+      </w:r>
+    </w:p>
+    <w:p>
+      <w:pPr>
+        <w:rPr>
+          <w:b/>
+          <w:szCs w:val="24"/>
+        </w:rPr>
+      </w:pPr>
+    </w:p>
+    <w:p>
+      <w:pPr>
+        <w:rPr>
+          <w:bCs/>
+          <w:szCs w:val="24"/>
+        </w:rPr>
+      </w:pPr>
+      <w:r>
+        <w:rPr>
+          <w:b/>
+          <w:szCs w:val="24"/>
+        </w:rPr>
         <w:t>URL to GitHub Repository:</w:t>
       </w:r>
+      <w:r>
+        <w:rPr>
+          <w:b/>
+          <w:szCs w:val="24"/>
+        </w:rPr>
+        <w:t xml:space="preserve"> </w:t>
+      </w:r>
+      <w:r>
+        <w:rPr>
+          <w:bCs/>
+          <w:szCs w:val="24"/>
+        </w:rPr>
+        <w:t>https://github.com/radubuc/javascript-course</w:t>
+      </w:r>
     </w:p>
     <w:sectPr>
-      <w:headerReference w:type="even" r:id="rId7"/>
-      <w:headerReference w:type="default" r:id="rId8"/>
-      <w:footerReference w:type="even" r:id="rId9"/>
-      <w:footerReference w:type="default" r:id="rId10"/>
-      <w:headerReference w:type="first" r:id="rId11"/>
-      <w:footerReference w:type="first" r:id="rId12"/>
+      <w:headerReference w:type="even" r:id="rId12"/>
+      <w:headerReference w:type="default" r:id="rId13"/>
+      <w:footerReference w:type="even" r:id="rId14"/>
+      <w:footerReference w:type="default" r:id="rId15"/>
+      <w:headerReference w:type="first" r:id="rId16"/>
+      <w:footerReference w:type="first" r:id="rId17"/>
       <w:pgSz w:w="12240" w:h="15840"/>
       <w:pgMar w:top="1440" w:right="1440" w:bottom="1440" w:left="1440" w:header="720" w:footer="720" w:gutter="0"/>
       <w:cols w:space="720"/>

</xml_diff>